<commit_message>
Added new re-ornaised MS and has quesries on what we need to add in
</commit_message>
<xml_diff>
--- a/ms/background and methods.docx
+++ b/ms/background and methods.docx
@@ -5,7 +5,7 @@
     <w:p>
       <w:pPr>
         <w:pStyle w:val="Heading1"/>
-        <w:spacing w:line="480" w:lineRule="auto"/>
+        <w:contextualSpacing/>
         <w:jc w:val="center"/>
         <w:rPr>
           <w:rFonts w:ascii="Garamond" w:hAnsi="Garamond"/>
@@ -61,7 +61,7 @@
     <w:p>
       <w:pPr>
         <w:pStyle w:val="Heading2"/>
-        <w:spacing w:line="480" w:lineRule="auto"/>
+        <w:contextualSpacing/>
         <w:rPr>
           <w:rFonts w:ascii="Garamond" w:hAnsi="Garamond"/>
           <w:i/>
@@ -75,7 +75,7 @@
     <w:p>
       <w:pPr>
         <w:pStyle w:val="Heading2"/>
-        <w:spacing w:line="480" w:lineRule="auto"/>
+        <w:contextualSpacing/>
         <w:rPr>
           <w:rFonts w:ascii="Garamond" w:hAnsi="Garamond"/>
           <w:i/>
@@ -108,7 +108,7 @@
     </w:p>
     <w:p>
       <w:pPr>
-        <w:spacing w:line="480" w:lineRule="auto"/>
+        <w:contextualSpacing/>
         <w:rPr>
           <w:rFonts w:ascii="Garamond" w:hAnsi="Garamond"/>
         </w:rPr>
@@ -410,15 +410,15 @@
     </w:p>
     <w:p>
       <w:pPr>
-        <w:spacing w:line="480" w:lineRule="auto"/>
-        <w:rPr>
-          <w:rFonts w:ascii="Garamond" w:hAnsi="Garamond"/>
-        </w:rPr>
-      </w:pPr>
-    </w:p>
-    <w:p>
-      <w:pPr>
-        <w:spacing w:line="480" w:lineRule="auto"/>
+        <w:contextualSpacing/>
+        <w:rPr>
+          <w:rFonts w:ascii="Garamond" w:hAnsi="Garamond"/>
+        </w:rPr>
+      </w:pPr>
+    </w:p>
+    <w:p>
+      <w:pPr>
+        <w:contextualSpacing/>
         <w:rPr>
           <w:rFonts w:ascii="Garamond" w:hAnsi="Garamond"/>
         </w:rPr>
@@ -583,15 +583,7 @@
           <w:rFonts w:ascii="Garamond" w:hAnsi="Garamond"/>
           <w:noProof/>
         </w:rPr>
-        <w:t xml:space="preserve">Godin &amp; </w:t>
-      </w:r>
-      <w:r>
-        <w:rPr>
-          <w:rFonts w:ascii="Garamond" w:hAnsi="Garamond"/>
-          <w:noProof/>
-        </w:rPr>
-        <w:lastRenderedPageBreak/>
-        <w:t>Dugatkin 1996)</w:t>
+        <w:t>Godin &amp; Dugatkin 1996)</w:t>
       </w:r>
       <w:r>
         <w:rPr>
@@ -678,15 +670,15 @@
     </w:p>
     <w:p>
       <w:pPr>
-        <w:spacing w:line="480" w:lineRule="auto"/>
-        <w:rPr>
-          <w:rFonts w:ascii="Garamond" w:hAnsi="Garamond"/>
-        </w:rPr>
-      </w:pPr>
-    </w:p>
-    <w:p>
-      <w:pPr>
-        <w:spacing w:line="480" w:lineRule="auto"/>
+        <w:contextualSpacing/>
+        <w:rPr>
+          <w:rFonts w:ascii="Garamond" w:hAnsi="Garamond"/>
+        </w:rPr>
+      </w:pPr>
+    </w:p>
+    <w:p>
+      <w:pPr>
+        <w:contextualSpacing/>
         <w:rPr>
           <w:rFonts w:ascii="Garamond" w:hAnsi="Garamond"/>
         </w:rPr>
@@ -1200,15 +1192,15 @@
     </w:p>
     <w:p>
       <w:pPr>
-        <w:spacing w:line="480" w:lineRule="auto"/>
-        <w:rPr>
-          <w:rFonts w:ascii="Garamond" w:hAnsi="Garamond"/>
-        </w:rPr>
-      </w:pPr>
-    </w:p>
-    <w:p>
-      <w:pPr>
-        <w:spacing w:line="480" w:lineRule="auto"/>
+        <w:contextualSpacing/>
+        <w:rPr>
+          <w:rFonts w:ascii="Garamond" w:hAnsi="Garamond"/>
+        </w:rPr>
+      </w:pPr>
+    </w:p>
+    <w:p>
+      <w:pPr>
+        <w:contextualSpacing/>
         <w:rPr>
           <w:rFonts w:ascii="Garamond" w:hAnsi="Garamond"/>
         </w:rPr>
@@ -1484,7 +1476,7 @@
     </w:p>
     <w:p>
       <w:pPr>
-        <w:spacing w:line="480" w:lineRule="auto"/>
+        <w:contextualSpacing/>
         <w:rPr>
           <w:rFonts w:ascii="Garamond" w:hAnsi="Garamond"/>
           <w:i/>
@@ -1494,7 +1486,7 @@
     <w:p>
       <w:pPr>
         <w:pStyle w:val="Heading2"/>
-        <w:spacing w:line="480" w:lineRule="auto"/>
+        <w:contextualSpacing/>
         <w:rPr>
           <w:rFonts w:ascii="Garamond" w:hAnsi="Garamond"/>
           <w:i/>
@@ -1518,7 +1510,7 @@
     </w:p>
     <w:p>
       <w:pPr>
-        <w:spacing w:line="480" w:lineRule="auto"/>
+        <w:contextualSpacing/>
         <w:rPr>
           <w:rFonts w:ascii="Garamond" w:hAnsi="Garamond"/>
         </w:rPr>
@@ -1689,15 +1681,15 @@
     </w:p>
     <w:p>
       <w:pPr>
-        <w:spacing w:line="480" w:lineRule="auto"/>
-        <w:rPr>
-          <w:rFonts w:ascii="Garamond" w:hAnsi="Garamond"/>
-        </w:rPr>
-      </w:pPr>
-    </w:p>
-    <w:p>
-      <w:pPr>
-        <w:spacing w:line="480" w:lineRule="auto"/>
+        <w:contextualSpacing/>
+        <w:rPr>
+          <w:rFonts w:ascii="Garamond" w:hAnsi="Garamond"/>
+        </w:rPr>
+      </w:pPr>
+    </w:p>
+    <w:p>
+      <w:pPr>
+        <w:contextualSpacing/>
         <w:rPr>
           <w:rFonts w:ascii="Garamond" w:hAnsi="Garamond"/>
         </w:rPr>
@@ -2037,46 +2029,40 @@
         <w:rPr>
           <w:rFonts w:ascii="Garamond" w:hAnsi="Garamond"/>
         </w:rPr>
-        <w:t xml:space="preserve">scanned 2,950 full text articles to get 245 eligible studies (see Figure 3). I am currently collecting raw </w:t>
-      </w:r>
-      <w:r>
-        <w:rPr>
-          <w:rFonts w:ascii="Garamond" w:hAnsi="Garamond"/>
+        <w:t xml:space="preserve">scanned 2,950 full text articles to get 245 eligible studies (see Figure 3). I am currently collecting raw means, error and sample sizes for each sex/personality trait from those eligible studies for Aims 1 &amp; 3. </w:t>
+      </w:r>
+    </w:p>
+    <w:p>
+      <w:pPr>
+        <w:contextualSpacing/>
+        <w:rPr>
+          <w:rFonts w:ascii="Garamond" w:hAnsi="Garamond"/>
+        </w:rPr>
+      </w:pPr>
+    </w:p>
+    <w:p>
+      <w:pPr>
+        <w:contextualSpacing/>
+        <w:rPr>
+          <w:rFonts w:ascii="Garamond" w:hAnsi="Garamond"/>
+        </w:rPr>
+      </w:pPr>
+    </w:p>
+    <w:p>
+      <w:pPr>
+        <w:contextualSpacing/>
+        <w:jc w:val="center"/>
+        <w:rPr>
+          <w:rFonts w:ascii="Garamond" w:hAnsi="Garamond"/>
+        </w:rPr>
+      </w:pPr>
+      <w:r>
+        <w:rPr>
+          <w:rFonts w:ascii="Garamond" w:hAnsi="Garamond"/>
+          <w:noProof/>
+          <w:lang w:val="en-US"/>
         </w:rPr>
         <w:lastRenderedPageBreak/>
-        <w:t xml:space="preserve">means, error and sample sizes for each sex/personality trait from those eligible studies for Aims 1 &amp; 3. </w:t>
-      </w:r>
-    </w:p>
-    <w:p>
-      <w:pPr>
-        <w:spacing w:line="480" w:lineRule="auto"/>
-        <w:rPr>
-          <w:rFonts w:ascii="Garamond" w:hAnsi="Garamond"/>
-        </w:rPr>
-      </w:pPr>
-    </w:p>
-    <w:p>
-      <w:pPr>
-        <w:spacing w:line="480" w:lineRule="auto"/>
-        <w:rPr>
-          <w:rFonts w:ascii="Garamond" w:hAnsi="Garamond"/>
-        </w:rPr>
-      </w:pPr>
-    </w:p>
-    <w:p>
-      <w:pPr>
-        <w:spacing w:line="480" w:lineRule="auto"/>
-        <w:jc w:val="center"/>
-        <w:rPr>
-          <w:rFonts w:ascii="Garamond" w:hAnsi="Garamond"/>
-        </w:rPr>
-      </w:pPr>
-      <w:r>
-        <w:rPr>
-          <w:rFonts w:ascii="Garamond" w:hAnsi="Garamond"/>
-          <w:noProof/>
-          <w:lang w:val="en-US"/>
-        </w:rPr>
         <w:drawing>
           <wp:inline distT="0" distB="0" distL="0" distR="0" wp14:anchorId="4EACCF75" wp14:editId="569FA680">
             <wp:extent cx="3144979" cy="4104861"/>
@@ -2122,7 +2108,7 @@
     </w:p>
     <w:p>
       <w:pPr>
-        <w:spacing w:line="360" w:lineRule="auto"/>
+        <w:contextualSpacing/>
         <w:rPr>
           <w:rFonts w:ascii="Garamond" w:hAnsi="Garamond"/>
         </w:rPr>
@@ -2258,15 +2244,15 @@
     </w:p>
     <w:p>
       <w:pPr>
-        <w:spacing w:line="480" w:lineRule="auto"/>
-        <w:rPr>
-          <w:rFonts w:ascii="Garamond" w:hAnsi="Garamond"/>
-        </w:rPr>
-      </w:pPr>
-    </w:p>
-    <w:p>
-      <w:pPr>
-        <w:spacing w:line="480" w:lineRule="auto"/>
+        <w:contextualSpacing/>
+        <w:rPr>
+          <w:rFonts w:ascii="Garamond" w:hAnsi="Garamond"/>
+        </w:rPr>
+      </w:pPr>
+    </w:p>
+    <w:p>
+      <w:pPr>
+        <w:contextualSpacing/>
         <w:rPr>
           <w:rFonts w:ascii="Garamond" w:hAnsi="Garamond"/>
         </w:rPr>
@@ -2348,7 +2334,6 @@
           <w:ilvl w:val="0"/>
           <w:numId w:val="1"/>
         </w:numPr>
-        <w:spacing w:line="480" w:lineRule="auto"/>
         <w:rPr>
           <w:rFonts w:ascii="Garamond" w:hAnsi="Garamond"/>
         </w:rPr>
@@ -2379,16 +2364,14 @@
           <w:ilvl w:val="0"/>
           <w:numId w:val="1"/>
         </w:numPr>
-        <w:spacing w:line="480" w:lineRule="auto"/>
-        <w:rPr>
-          <w:rFonts w:ascii="Garamond" w:hAnsi="Garamond"/>
-        </w:rPr>
-      </w:pPr>
-      <w:r>
-        <w:rPr>
-          <w:rFonts w:ascii="Garamond" w:hAnsi="Garamond"/>
-        </w:rPr>
-        <w:lastRenderedPageBreak/>
+        <w:rPr>
+          <w:rFonts w:ascii="Garamond" w:hAnsi="Garamond"/>
+        </w:rPr>
+      </w:pPr>
+      <w:r>
+        <w:rPr>
+          <w:rFonts w:ascii="Garamond" w:hAnsi="Garamond"/>
+        </w:rPr>
         <w:t>Phylogenetic relatedness information (branch lengths from reconstructed trees) - to account for phylogenetic non-independence and taxonomic bias</w:t>
       </w:r>
     </w:p>
@@ -2399,7 +2382,6 @@
           <w:ilvl w:val="0"/>
           <w:numId w:val="1"/>
         </w:numPr>
-        <w:spacing w:line="480" w:lineRule="auto"/>
         <w:rPr>
           <w:rFonts w:ascii="Garamond" w:hAnsi="Garamond"/>
         </w:rPr>
@@ -2418,7 +2400,6 @@
           <w:ilvl w:val="0"/>
           <w:numId w:val="1"/>
         </w:numPr>
-        <w:spacing w:line="480" w:lineRule="auto"/>
         <w:rPr>
           <w:rFonts w:ascii="Garamond" w:hAnsi="Garamond"/>
         </w:rPr>
@@ -2449,7 +2430,6 @@
           <w:ilvl w:val="0"/>
           <w:numId w:val="1"/>
         </w:numPr>
-        <w:spacing w:line="480" w:lineRule="auto"/>
         <w:rPr>
           <w:rFonts w:ascii="Garamond" w:hAnsi="Garamond"/>
         </w:rPr>
@@ -2561,7 +2541,6 @@
           <w:ilvl w:val="0"/>
           <w:numId w:val="1"/>
         </w:numPr>
-        <w:spacing w:line="480" w:lineRule="auto"/>
         <w:rPr>
           <w:rFonts w:ascii="Garamond" w:hAnsi="Garamond"/>
           <w:b/>
@@ -2577,15 +2556,15 @@
     </w:p>
     <w:p>
       <w:pPr>
-        <w:spacing w:line="480" w:lineRule="auto"/>
-        <w:rPr>
-          <w:rFonts w:ascii="Garamond" w:hAnsi="Garamond"/>
-        </w:rPr>
-      </w:pPr>
-    </w:p>
-    <w:p>
-      <w:pPr>
-        <w:spacing w:line="480" w:lineRule="auto"/>
+        <w:contextualSpacing/>
+        <w:rPr>
+          <w:rFonts w:ascii="Garamond" w:hAnsi="Garamond"/>
+        </w:rPr>
+      </w:pPr>
+    </w:p>
+    <w:p>
+      <w:pPr>
+        <w:contextualSpacing/>
         <w:rPr>
           <w:rFonts w:ascii="Garamond" w:hAnsi="Garamond"/>
         </w:rPr>
@@ -2642,18 +2621,13 @@
         <w:rPr>
           <w:rFonts w:ascii="Garamond" w:hAnsi="Garamond"/>
         </w:rPr>
-        <w:t xml:space="preserve">conducted another literature search using Web of Science, Scopus and Google Scholar. We used the search terms: “species name” AND male AND female AND body size OR length (for body size measures), </w:t>
-      </w:r>
-      <w:r>
-        <w:rPr>
-          <w:rFonts w:ascii="Garamond" w:hAnsi="Garamond"/>
-        </w:rPr>
-        <w:t xml:space="preserve">“species name” AND </w:t>
-      </w:r>
-      <w:r>
-        <w:rPr>
-          <w:rFonts w:ascii="Garamond" w:hAnsi="Garamond"/>
-        </w:rPr>
+        <w:t xml:space="preserve">conducted another literature search using Web of Science, Scopus and Google Scholar. We used the search terms: “species name” AND male AND female AND body size OR length (for body size measures), “species name” AND </w:t>
+      </w:r>
+      <w:r>
+        <w:rPr>
+          <w:rFonts w:ascii="Garamond" w:hAnsi="Garamond"/>
+        </w:rPr>
+        <w:lastRenderedPageBreak/>
         <w:t>parental care OR mating system for parental care and mating system. Finally, i</w:t>
       </w:r>
       <w:r>
@@ -2677,7 +2651,7 @@
     </w:p>
     <w:p>
       <w:pPr>
-        <w:spacing w:line="480" w:lineRule="auto"/>
+        <w:contextualSpacing/>
         <w:rPr>
           <w:rFonts w:ascii="Garamond" w:hAnsi="Garamond"/>
         </w:rPr>
@@ -2686,7 +2660,7 @@
     <w:p>
       <w:pPr>
         <w:pStyle w:val="Heading2"/>
-        <w:spacing w:line="480" w:lineRule="auto"/>
+        <w:contextualSpacing/>
         <w:rPr>
           <w:rFonts w:ascii="Garamond" w:hAnsi="Garamond"/>
           <w:i/>
@@ -2710,7 +2684,7 @@
     </w:p>
     <w:p>
       <w:pPr>
-        <w:spacing w:line="480" w:lineRule="auto"/>
+        <w:contextualSpacing/>
         <w:rPr>
           <w:rFonts w:ascii="Garamond" w:hAnsi="Garamond"/>
           <w:i/>
@@ -2726,7 +2700,7 @@
     </w:p>
     <w:p>
       <w:pPr>
-        <w:spacing w:line="480" w:lineRule="auto"/>
+        <w:contextualSpacing/>
         <w:rPr>
           <w:rFonts w:ascii="Garamond" w:hAnsi="Garamond"/>
         </w:rPr>
@@ -2823,14 +2797,7 @@
         <w:rPr>
           <w:rFonts w:ascii="Garamond" w:hAnsi="Garamond"/>
         </w:rPr>
-        <w:t xml:space="preserve"> </w:t>
-      </w:r>
-      <w:r>
-        <w:rPr>
-          <w:rFonts w:ascii="Garamond" w:hAnsi="Garamond"/>
-        </w:rPr>
-        <w:lastRenderedPageBreak/>
-        <w:t>method transforms data on a logarithmic scale so it is more normally distributed around zero, thus zero becomes the null hypothesis (no difference between males and females) to test for differences in mean personality between males and females (</w:t>
+        <w:t xml:space="preserve"> method transforms data on a logarithmic scale so it is more normally distributed around zero, thus zero becomes the null hypothesis (no difference between males and females) to test for differences in mean personality between males and females (</w:t>
       </w:r>
       <w:r>
         <w:rPr>
@@ -2870,7 +2837,7 @@
     </w:p>
     <w:p>
       <w:pPr>
-        <w:spacing w:line="480" w:lineRule="auto"/>
+        <w:contextualSpacing/>
         <w:jc w:val="center"/>
         <w:rPr>
           <w:rFonts w:ascii="Garamond" w:hAnsi="Garamond"/>
@@ -3016,7 +2983,7 @@
     </w:p>
     <w:p>
       <w:pPr>
-        <w:spacing w:line="480" w:lineRule="auto"/>
+        <w:contextualSpacing/>
         <w:jc w:val="center"/>
         <w:rPr>
           <w:rFonts w:ascii="Garamond" w:hAnsi="Garamond"/>
@@ -3034,8 +3001,6 @@
         </w:rPr>
         <w:t>we</w:t>
       </w:r>
-      <w:bookmarkStart w:id="4" w:name="_GoBack"/>
-      <w:bookmarkEnd w:id="4"/>
       <w:r>
         <w:rPr>
           <w:rFonts w:ascii="Garamond" w:hAnsi="Garamond"/>
@@ -3059,7 +3024,7 @@
     </w:p>
     <w:p>
       <w:pPr>
-        <w:spacing w:line="360" w:lineRule="auto"/>
+        <w:contextualSpacing/>
         <w:rPr>
           <w:rFonts w:ascii="Garamond" w:hAnsi="Garamond"/>
           <w:sz w:val="21"/>
@@ -3376,15 +3341,15 @@
     </w:p>
     <w:p>
       <w:pPr>
-        <w:spacing w:line="360" w:lineRule="auto"/>
-        <w:rPr>
-          <w:rFonts w:ascii="Garamond" w:hAnsi="Garamond"/>
-        </w:rPr>
-      </w:pPr>
-    </w:p>
-    <w:p>
-      <w:pPr>
-        <w:spacing w:line="360" w:lineRule="auto"/>
+        <w:contextualSpacing/>
+        <w:rPr>
+          <w:rFonts w:ascii="Garamond" w:hAnsi="Garamond"/>
+        </w:rPr>
+      </w:pPr>
+    </w:p>
+    <w:p>
+      <w:pPr>
+        <w:contextualSpacing/>
         <w:rPr>
           <w:rFonts w:ascii="Garamond" w:hAnsi="Garamond"/>
         </w:rPr>
@@ -3612,15 +3577,15 @@
     </w:p>
     <w:p>
       <w:pPr>
-        <w:spacing w:line="480" w:lineRule="auto"/>
-        <w:rPr>
-          <w:rFonts w:ascii="Garamond" w:hAnsi="Garamond"/>
-        </w:rPr>
-      </w:pPr>
-    </w:p>
-    <w:p>
-      <w:pPr>
-        <w:spacing w:line="480" w:lineRule="auto"/>
+        <w:contextualSpacing/>
+        <w:rPr>
+          <w:rFonts w:ascii="Garamond" w:hAnsi="Garamond"/>
+        </w:rPr>
+      </w:pPr>
+    </w:p>
+    <w:p>
+      <w:pPr>
+        <w:contextualSpacing/>
         <w:rPr>
           <w:rFonts w:ascii="Garamond" w:eastAsiaTheme="minorEastAsia" w:hAnsi="Garamond"/>
         </w:rPr>
@@ -3763,7 +3728,7 @@
     </w:p>
     <w:p>
       <w:pPr>
-        <w:spacing w:line="480" w:lineRule="auto"/>
+        <w:contextualSpacing/>
         <w:rPr>
           <w:rFonts w:ascii="Garamond" w:eastAsiaTheme="minorEastAsia" w:hAnsi="Garamond"/>
           <w:sz w:val="21"/>
@@ -4296,7 +4261,7 @@
     </w:p>
     <w:p>
       <w:pPr>
-        <w:spacing w:line="480" w:lineRule="auto"/>
+        <w:contextualSpacing/>
         <w:rPr>
           <w:rFonts w:ascii="Garamond" w:eastAsiaTheme="minorEastAsia" w:hAnsi="Garamond"/>
           <w:sz w:val="21"/>
@@ -4758,7 +4723,7 @@
     </w:p>
     <w:p>
       <w:pPr>
-        <w:spacing w:line="480" w:lineRule="auto"/>
+        <w:contextualSpacing/>
         <w:rPr>
           <w:rFonts w:ascii="Garamond" w:eastAsiaTheme="minorEastAsia" w:hAnsi="Garamond"/>
           <w:sz w:val="21"/>
@@ -4884,7 +4849,7 @@
     </w:p>
     <w:p>
       <w:pPr>
-        <w:spacing w:line="480" w:lineRule="auto"/>
+        <w:contextualSpacing/>
         <w:rPr>
           <w:rFonts w:ascii="Garamond" w:hAnsi="Garamond"/>
           <w:sz w:val="21"/>
@@ -5020,7 +4985,7 @@
     </w:p>
     <w:p>
       <w:pPr>
-        <w:spacing w:line="480" w:lineRule="auto"/>
+        <w:contextualSpacing/>
         <w:rPr>
           <w:rFonts w:ascii="Garamond" w:eastAsiaTheme="minorEastAsia" w:hAnsi="Garamond"/>
         </w:rPr>
@@ -5454,21 +5419,7 @@
         <w:rPr>
           <w:rFonts w:ascii="Garamond" w:eastAsiaTheme="minorEastAsia" w:hAnsi="Garamond"/>
         </w:rPr>
-        <w:t xml:space="preserve"> (random slope) is the de</w:t>
-      </w:r>
-      <w:proofErr w:type="spellStart"/>
-      <w:r>
-        <w:rPr>
-          <w:rFonts w:ascii="Garamond" w:eastAsiaTheme="minorEastAsia" w:hAnsi="Garamond"/>
-        </w:rPr>
-        <w:t>viation</w:t>
-      </w:r>
-      <w:proofErr w:type="spellEnd"/>
-      <w:r>
-        <w:rPr>
-          <w:rFonts w:ascii="Garamond" w:eastAsiaTheme="minorEastAsia" w:hAnsi="Garamond"/>
-        </w:rPr>
-        <w:t xml:space="preserve"> from </w:t>
+        <w:t xml:space="preserve"> (random slope) is the deviation from </w:t>
       </w:r>
       <m:oMath>
         <m:sSub>
@@ -5747,15 +5698,15 @@
     </w:p>
     <w:p>
       <w:pPr>
-        <w:spacing w:line="480" w:lineRule="auto"/>
-        <w:rPr>
-          <w:rFonts w:ascii="Garamond" w:eastAsiaTheme="minorEastAsia" w:hAnsi="Garamond"/>
-        </w:rPr>
-      </w:pPr>
-    </w:p>
-    <w:p>
-      <w:pPr>
-        <w:spacing w:line="480" w:lineRule="auto"/>
+        <w:contextualSpacing/>
+        <w:rPr>
+          <w:rFonts w:ascii="Garamond" w:eastAsiaTheme="minorEastAsia" w:hAnsi="Garamond"/>
+        </w:rPr>
+      </w:pPr>
+    </w:p>
+    <w:p>
+      <w:pPr>
+        <w:contextualSpacing/>
         <w:rPr>
           <w:rFonts w:ascii="Garamond" w:eastAsiaTheme="minorEastAsia" w:hAnsi="Garamond"/>
         </w:rPr>
@@ -5968,7 +5919,7 @@
     </w:p>
     <w:p>
       <w:pPr>
-        <w:spacing w:line="480" w:lineRule="auto"/>
+        <w:contextualSpacing/>
         <w:rPr>
           <w:rFonts w:ascii="Garamond" w:eastAsiaTheme="minorEastAsia" w:hAnsi="Garamond"/>
           <w:color w:val="FF0000"/>
@@ -5977,7 +5928,7 @@
     </w:p>
     <w:p>
       <w:pPr>
-        <w:spacing w:line="480" w:lineRule="auto"/>
+        <w:contextualSpacing/>
         <w:rPr>
           <w:rFonts w:ascii="Garamond" w:hAnsi="Garamond"/>
         </w:rPr>
@@ -6066,30 +6017,31 @@
     </w:p>
     <w:p>
       <w:pPr>
-        <w:spacing w:line="480" w:lineRule="auto"/>
-        <w:rPr>
-          <w:rFonts w:ascii="Garamond" w:hAnsi="Garamond"/>
-        </w:rPr>
-      </w:pPr>
-    </w:p>
-    <w:p>
-      <w:pPr>
-        <w:spacing w:line="480" w:lineRule="auto"/>
-        <w:rPr>
-          <w:rFonts w:ascii="Garamond" w:hAnsi="Garamond"/>
-        </w:rPr>
-      </w:pPr>
-      <w:r>
-        <w:rPr>
-          <w:rFonts w:ascii="Garamond" w:hAnsi="Garamond"/>
-          <w:i/>
-        </w:rPr>
+        <w:contextualSpacing/>
+        <w:rPr>
+          <w:rFonts w:ascii="Garamond" w:hAnsi="Garamond"/>
+        </w:rPr>
+      </w:pPr>
+    </w:p>
+    <w:p>
+      <w:pPr>
+        <w:contextualSpacing/>
+        <w:rPr>
+          <w:rFonts w:ascii="Garamond" w:hAnsi="Garamond"/>
+        </w:rPr>
+      </w:pPr>
+      <w:r>
+        <w:rPr>
+          <w:rFonts w:ascii="Garamond" w:hAnsi="Garamond"/>
+          <w:i/>
+        </w:rPr>
+        <w:lastRenderedPageBreak/>
         <w:t>Phylogeny &amp; Non-Independence</w:t>
       </w:r>
     </w:p>
     <w:p>
       <w:pPr>
-        <w:spacing w:line="480" w:lineRule="auto"/>
+        <w:contextualSpacing/>
         <w:rPr>
           <w:rFonts w:ascii="Garamond" w:hAnsi="Garamond"/>
         </w:rPr>
@@ -6123,21 +6075,7 @@
         <w:rPr>
           <w:rFonts w:ascii="Garamond" w:hAnsi="Garamond"/>
         </w:rPr>
-        <w:t xml:space="preserve">. 2017), and because sampling is taxonomically-biased (i.e. many </w:t>
-      </w:r>
-      <w:proofErr w:type="gramStart"/>
-      <w:r>
-        <w:rPr>
-          <w:rFonts w:ascii="Garamond" w:hAnsi="Garamond"/>
-        </w:rPr>
-        <w:t>bird</w:t>
-      </w:r>
-      <w:proofErr w:type="gramEnd"/>
-      <w:r>
-        <w:rPr>
-          <w:rFonts w:ascii="Garamond" w:hAnsi="Garamond"/>
-        </w:rPr>
-        <w:t xml:space="preserve"> but fewer insect studies). If this is the case then establishing phylogenetic relatedness can also be useful for controlling for potential bias (e.g. </w:t>
+        <w:t xml:space="preserve">. 2017), and because sampling is taxonomically-biased (i.e. many bird but fewer insect studies). If this is the case then establishing phylogenetic relatedness can also be useful for controlling for potential bias (e.g. </w:t>
       </w:r>
       <w:proofErr w:type="spellStart"/>
       <w:r>
@@ -6359,24 +6297,23 @@
     </w:p>
     <w:p>
       <w:pPr>
-        <w:spacing w:line="480" w:lineRule="auto"/>
-        <w:rPr>
-          <w:rFonts w:ascii="Garamond" w:hAnsi="Garamond"/>
-        </w:rPr>
-      </w:pPr>
-    </w:p>
-    <w:p>
-      <w:pPr>
-        <w:spacing w:line="480" w:lineRule="auto"/>
-        <w:rPr>
-          <w:rFonts w:ascii="Garamond" w:hAnsi="Garamond"/>
-        </w:rPr>
-      </w:pPr>
-      <w:r>
-        <w:rPr>
-          <w:rFonts w:ascii="Garamond" w:hAnsi="Garamond"/>
-        </w:rPr>
-        <w:lastRenderedPageBreak/>
+        <w:contextualSpacing/>
+        <w:rPr>
+          <w:rFonts w:ascii="Garamond" w:hAnsi="Garamond"/>
+        </w:rPr>
+      </w:pPr>
+    </w:p>
+    <w:p>
+      <w:pPr>
+        <w:contextualSpacing/>
+        <w:rPr>
+          <w:rFonts w:ascii="Garamond" w:hAnsi="Garamond"/>
+        </w:rPr>
+      </w:pPr>
+      <w:r>
+        <w:rPr>
+          <w:rFonts w:ascii="Garamond" w:hAnsi="Garamond"/>
+        </w:rPr>
         <w:t xml:space="preserve">Where the same study reports mean and error for the same personality trait more than once, report personality measures of the same individuals over different time periods, or in different environments (multiple measures), </w:t>
       </w:r>
       <w:r>
@@ -6408,16 +6345,16 @@
     </w:p>
     <w:p>
       <w:pPr>
-        <w:spacing w:line="480" w:lineRule="auto"/>
-        <w:rPr>
-          <w:rFonts w:ascii="Garamond" w:hAnsi="Garamond"/>
-          <w:i/>
-        </w:rPr>
-      </w:pPr>
-    </w:p>
-    <w:p>
-      <w:pPr>
-        <w:spacing w:line="480" w:lineRule="auto"/>
+        <w:contextualSpacing/>
+        <w:rPr>
+          <w:rFonts w:ascii="Garamond" w:hAnsi="Garamond"/>
+          <w:i/>
+        </w:rPr>
+      </w:pPr>
+    </w:p>
+    <w:p>
+      <w:pPr>
+        <w:contextualSpacing/>
         <w:rPr>
           <w:rFonts w:ascii="Garamond" w:hAnsi="Garamond"/>
         </w:rPr>
@@ -6432,7 +6369,7 @@
     </w:p>
     <w:p>
       <w:pPr>
-        <w:spacing w:line="480" w:lineRule="auto"/>
+        <w:contextualSpacing/>
         <w:rPr>
           <w:rFonts w:ascii="Garamond" w:hAnsi="Garamond"/>
         </w:rPr>
@@ -6548,15 +6485,15 @@
     </w:p>
     <w:p>
       <w:pPr>
-        <w:spacing w:line="480" w:lineRule="auto"/>
-        <w:rPr>
-          <w:rFonts w:ascii="Garamond" w:hAnsi="Garamond"/>
-        </w:rPr>
-      </w:pPr>
-    </w:p>
-    <w:p>
-      <w:pPr>
-        <w:spacing w:line="480" w:lineRule="auto"/>
+        <w:contextualSpacing/>
+        <w:rPr>
+          <w:rFonts w:ascii="Garamond" w:hAnsi="Garamond"/>
+        </w:rPr>
+      </w:pPr>
+    </w:p>
+    <w:p>
+      <w:pPr>
+        <w:contextualSpacing/>
         <w:rPr>
           <w:rFonts w:ascii="Garamond" w:hAnsi="Garamond"/>
         </w:rPr>
@@ -6571,7 +6508,7 @@
     </w:p>
     <w:p>
       <w:pPr>
-        <w:spacing w:line="480" w:lineRule="auto"/>
+        <w:contextualSpacing/>
         <w:rPr>
           <w:rFonts w:ascii="Garamond" w:hAnsi="Garamond"/>
         </w:rPr>
@@ -6707,18 +6644,17 @@
     </w:p>
     <w:p>
       <w:pPr>
-        <w:spacing w:line="480" w:lineRule="auto"/>
-        <w:rPr>
-          <w:rFonts w:ascii="Garamond" w:hAnsi="Garamond"/>
-        </w:rPr>
-      </w:pPr>
-    </w:p>
-    <w:p>
-      <w:pPr>
-        <w:spacing w:line="480" w:lineRule="auto"/>
-        <w:rPr>
-          <w:rFonts w:ascii="Garamond" w:hAnsi="Garamond"/>
-          <w:color w:val="FF0000"/>
+        <w:contextualSpacing/>
+        <w:rPr>
+          <w:rFonts w:ascii="Garamond" w:hAnsi="Garamond"/>
+        </w:rPr>
+      </w:pPr>
+    </w:p>
+    <w:p>
+      <w:pPr>
+        <w:contextualSpacing/>
+        <w:rPr>
+          <w:rFonts w:ascii="Garamond" w:hAnsi="Garamond"/>
         </w:rPr>
       </w:pPr>
       <w:r>
@@ -6742,17 +6678,15 @@
                 <wp:extent cx="7036435" cy="5169535"/>
                 <wp:effectExtent l="0" t="0" r="0" b="0"/>
                 <wp:wrapSquare wrapText="bothSides"/>
-                <wp:docPr id="4" name="Group 14">
-                  <a:extLst xmlns:a="http://schemas.openxmlformats.org/drawingml/2006/main"/>
-                </wp:docPr>
-                <wp:cNvGraphicFramePr/>
+                <wp:docPr id="4" name="Group 14"/>
+                <wp:cNvGraphicFramePr xmlns:a="http://schemas.openxmlformats.org/drawingml/2006/main"/>
                 <a:graphic xmlns:a="http://schemas.openxmlformats.org/drawingml/2006/main">
                   <a:graphicData uri="http://schemas.microsoft.com/office/word/2010/wordprocessingGroup">
                     <wpg:wgp>
                       <wpg:cNvGrpSpPr/>
                       <wpg:grpSpPr>
                         <a:xfrm>
-                          <a:off x="8509" y="0"/>
+                          <a:off x="0" y="0"/>
                           <a:ext cx="7019417" cy="5169535"/>
                           <a:chOff x="8509" y="0"/>
                           <a:chExt cx="7019417" cy="5169535"/>
@@ -6760,9 +6694,7 @@
                       </wpg:grpSpPr>
                       <pic:pic xmlns:pic="http://schemas.openxmlformats.org/drawingml/2006/picture">
                         <pic:nvPicPr>
-                          <pic:cNvPr id="6" name="Picture 6">
-                            <a:extLst/>
-                          </pic:cNvPr>
+                          <pic:cNvPr id="6" name="Picture 6"/>
                           <pic:cNvPicPr/>
                         </pic:nvPicPr>
                         <pic:blipFill>
@@ -6788,9 +6720,7 @@
                         </pic:spPr>
                       </pic:pic>
                       <wps:wsp>
-                        <wps:cNvPr id="7" name="TextBox 4">
-                          <a:extLst/>
-                        </wps:cNvPr>
+                        <wps:cNvPr id="7" name="TextBox 4"/>
                         <wps:cNvSpPr txBox="1"/>
                         <wps:spPr>
                           <a:xfrm>
@@ -6831,9 +6761,7 @@
                         </wps:bodyPr>
                       </wps:wsp>
                       <wps:wsp>
-                        <wps:cNvPr id="8" name="TextBox 5">
-                          <a:extLst/>
-                        </wps:cNvPr>
+                        <wps:cNvPr id="8" name="TextBox 5"/>
                         <wps:cNvSpPr txBox="1"/>
                         <wps:spPr>
                           <a:xfrm>
@@ -6874,9 +6802,7 @@
                         </wps:bodyPr>
                       </wps:wsp>
                       <wps:wsp>
-                        <wps:cNvPr id="10" name="TextBox 6">
-                          <a:extLst/>
-                        </wps:cNvPr>
+                        <wps:cNvPr id="10" name="TextBox 6"/>
                         <wps:cNvSpPr txBox="1"/>
                         <wps:spPr>
                           <a:xfrm>
@@ -6917,9 +6843,7 @@
                         </wps:bodyPr>
                       </wps:wsp>
                       <wps:wsp>
-                        <wps:cNvPr id="11" name="TextBox 7">
-                          <a:extLst/>
-                        </wps:cNvPr>
+                        <wps:cNvPr id="11" name="TextBox 7"/>
                         <wps:cNvSpPr txBox="1"/>
                         <wps:spPr>
                           <a:xfrm>
@@ -6960,9 +6884,7 @@
                         </wps:bodyPr>
                       </wps:wsp>
                       <wps:wsp>
-                        <wps:cNvPr id="12" name="TextBox 8">
-                          <a:extLst/>
-                        </wps:cNvPr>
+                        <wps:cNvPr id="12" name="TextBox 8"/>
                         <wps:cNvSpPr txBox="1"/>
                         <wps:spPr>
                           <a:xfrm>
@@ -7003,9 +6925,7 @@
                         </wps:bodyPr>
                       </wps:wsp>
                       <wps:wsp>
-                        <wps:cNvPr id="13" name="TextBox 9">
-                          <a:extLst/>
-                        </wps:cNvPr>
+                        <wps:cNvPr id="13" name="TextBox 9"/>
                         <wps:cNvSpPr txBox="1"/>
                         <wps:spPr>
                           <a:xfrm>
@@ -7046,9 +6966,7 @@
                         </wps:bodyPr>
                       </wps:wsp>
                       <wps:wsp>
-                        <wps:cNvPr id="14" name="TextBox 10">
-                          <a:extLst/>
-                        </wps:cNvPr>
+                        <wps:cNvPr id="14" name="TextBox 10"/>
                         <wps:cNvSpPr txBox="1"/>
                         <wps:spPr>
                           <a:xfrm>
@@ -7089,9 +7007,7 @@
                         </wps:bodyPr>
                       </wps:wsp>
                       <wps:wsp>
-                        <wps:cNvPr id="15" name="TextBox 11">
-                          <a:extLst/>
-                        </wps:cNvPr>
+                        <wps:cNvPr id="15" name="TextBox 11"/>
                         <wps:cNvSpPr txBox="1"/>
                         <wps:spPr>
                           <a:xfrm>
@@ -7132,9 +7048,7 @@
                         </wps:bodyPr>
                       </wps:wsp>
                       <wps:wsp>
-                        <wps:cNvPr id="16" name="Rectangle 16">
-                          <a:extLst/>
-                        </wps:cNvPr>
+                        <wps:cNvPr id="16" name="Rectangle 16"/>
                         <wps:cNvSpPr/>
                         <wps:spPr>
                           <a:xfrm>
@@ -7177,9 +7091,7 @@
                         </wps:bodyPr>
                       </wps:wsp>
                       <wps:wsp>
-                        <wps:cNvPr id="17" name="TextBox 12">
-                          <a:extLst/>
-                        </wps:cNvPr>
+                        <wps:cNvPr id="17" name="TextBox 12"/>
                         <wps:cNvSpPr txBox="1"/>
                         <wps:spPr>
                           <a:xfrm>
@@ -7484,140 +7396,89 @@
     </w:p>
     <w:p>
       <w:pPr>
-        <w:spacing w:line="480" w:lineRule="auto"/>
-        <w:rPr>
-          <w:rFonts w:ascii="Garamond" w:hAnsi="Garamond"/>
-        </w:rPr>
-      </w:pPr>
-    </w:p>
-    <w:p>
-      <w:pPr>
-        <w:spacing w:line="360" w:lineRule="auto"/>
-        <w:rPr>
-          <w:rFonts w:ascii="Garamond" w:hAnsi="Garamond"/>
-        </w:rPr>
-      </w:pPr>
-      <w:r>
-        <w:rPr>
-          <w:rFonts w:ascii="Garamond" w:hAnsi="Garamond"/>
-          <w:b/>
-        </w:rPr>
-        <w:t xml:space="preserve">Figure 3. </w:t>
-      </w:r>
-      <w:r>
-        <w:rPr>
-          <w:rFonts w:ascii="Garamond" w:hAnsi="Garamond"/>
-          <w:i/>
-        </w:rPr>
-        <w:t>PRISMA</w:t>
-      </w:r>
-      <w:r>
-        <w:rPr>
-          <w:rFonts w:ascii="Garamond" w:hAnsi="Garamond"/>
-        </w:rPr>
-        <w:t xml:space="preserve"> diagram showing the process of finding, screening and including/excluding studies for this meta-analysis. Searches were further refined to agriculture &amp; biology (Scopus), zoology, ecology, biology, multidisciplinary sciences, evolutionary biology (</w:t>
-      </w:r>
-      <w:proofErr w:type="spellStart"/>
-      <w:r>
-        <w:rPr>
-          <w:rFonts w:ascii="Garamond" w:hAnsi="Garamond"/>
-        </w:rPr>
-        <w:t>WoS</w:t>
-      </w:r>
-      <w:proofErr w:type="spellEnd"/>
-      <w:r>
-        <w:rPr>
-          <w:rFonts w:ascii="Garamond" w:hAnsi="Garamond"/>
-        </w:rPr>
-        <w:t xml:space="preserve">) categories.  </w:t>
-      </w:r>
-    </w:p>
-    <w:p>
-      <w:pPr>
-        <w:spacing w:line="360" w:lineRule="auto"/>
-        <w:rPr>
-          <w:rFonts w:ascii="Garamond" w:hAnsi="Garamond"/>
-        </w:rPr>
-      </w:pPr>
-    </w:p>
-    <w:p>
-      <w:pPr>
-        <w:spacing w:line="360" w:lineRule="auto"/>
-        <w:rPr>
-          <w:rFonts w:ascii="Garamond" w:hAnsi="Garamond"/>
-        </w:rPr>
-      </w:pPr>
-    </w:p>
-    <w:p>
-      <w:pPr>
-        <w:spacing w:line="360" w:lineRule="auto"/>
-        <w:rPr>
-          <w:rFonts w:ascii="Garamond" w:hAnsi="Garamond"/>
-        </w:rPr>
-      </w:pPr>
-    </w:p>
-    <w:p>
-      <w:pPr>
-        <w:spacing w:line="360" w:lineRule="auto"/>
-        <w:rPr>
-          <w:rFonts w:ascii="Garamond" w:hAnsi="Garamond"/>
-        </w:rPr>
-      </w:pPr>
-    </w:p>
-    <w:p>
-      <w:pPr>
-        <w:spacing w:line="360" w:lineRule="auto"/>
-        <w:rPr>
-          <w:rFonts w:ascii="Garamond" w:hAnsi="Garamond"/>
-        </w:rPr>
-      </w:pPr>
-    </w:p>
-    <w:p>
-      <w:pPr>
-        <w:spacing w:line="360" w:lineRule="auto"/>
-        <w:rPr>
-          <w:rFonts w:ascii="Garamond" w:hAnsi="Garamond"/>
-        </w:rPr>
-      </w:pPr>
-    </w:p>
-    <w:p>
-      <w:pPr>
-        <w:spacing w:line="360" w:lineRule="auto"/>
-        <w:rPr>
-          <w:rFonts w:ascii="Garamond" w:hAnsi="Garamond"/>
-        </w:rPr>
-      </w:pPr>
-    </w:p>
-    <w:p>
-      <w:pPr>
-        <w:spacing w:line="360" w:lineRule="auto"/>
-        <w:rPr>
-          <w:rFonts w:ascii="Garamond" w:hAnsi="Garamond"/>
-        </w:rPr>
-      </w:pPr>
-    </w:p>
-    <w:p>
-      <w:pPr>
-        <w:spacing w:line="360" w:lineRule="auto"/>
-        <w:rPr>
-          <w:rFonts w:ascii="Garamond" w:hAnsi="Garamond"/>
-        </w:rPr>
-      </w:pPr>
-    </w:p>
-    <w:p>
-      <w:pPr>
-        <w:spacing w:line="360" w:lineRule="auto"/>
-        <w:rPr>
-          <w:rFonts w:ascii="Garamond" w:hAnsi="Garamond"/>
-          <w:i/>
-        </w:rPr>
-      </w:pPr>
-      <w:r>
-        <w:rPr>
-          <w:rFonts w:ascii="Garamond" w:hAnsi="Garamond"/>
-          <w:i/>
-        </w:rPr>
-        <w:lastRenderedPageBreak/>
+        <w:contextualSpacing/>
+        <w:rPr>
+          <w:rFonts w:ascii="Garamond" w:hAnsi="Garamond"/>
+        </w:rPr>
+      </w:pPr>
+    </w:p>
+    <w:p>
+      <w:pPr>
+        <w:contextualSpacing/>
+        <w:rPr>
+          <w:rFonts w:ascii="Garamond" w:hAnsi="Garamond"/>
+        </w:rPr>
+      </w:pPr>
+    </w:p>
+    <w:p>
+      <w:pPr>
+        <w:contextualSpacing/>
+        <w:rPr>
+          <w:rFonts w:ascii="Garamond" w:hAnsi="Garamond"/>
+        </w:rPr>
+      </w:pPr>
+    </w:p>
+    <w:p>
+      <w:pPr>
+        <w:contextualSpacing/>
+        <w:rPr>
+          <w:rFonts w:ascii="Garamond" w:hAnsi="Garamond"/>
+        </w:rPr>
+      </w:pPr>
+    </w:p>
+    <w:p>
+      <w:pPr>
+        <w:contextualSpacing/>
+        <w:rPr>
+          <w:rFonts w:ascii="Garamond" w:hAnsi="Garamond"/>
+        </w:rPr>
+      </w:pPr>
+    </w:p>
+    <w:p>
+      <w:pPr>
+        <w:contextualSpacing/>
+        <w:rPr>
+          <w:rFonts w:ascii="Garamond" w:hAnsi="Garamond"/>
+        </w:rPr>
+      </w:pPr>
+    </w:p>
+    <w:p>
+      <w:pPr>
+        <w:contextualSpacing/>
+        <w:rPr>
+          <w:rFonts w:ascii="Garamond" w:hAnsi="Garamond"/>
+        </w:rPr>
+      </w:pPr>
+    </w:p>
+    <w:p>
+      <w:pPr>
+        <w:contextualSpacing/>
+        <w:rPr>
+          <w:rFonts w:ascii="Garamond" w:hAnsi="Garamond"/>
+        </w:rPr>
+      </w:pPr>
+    </w:p>
+    <w:p>
+      <w:pPr>
+        <w:contextualSpacing/>
+        <w:rPr>
+          <w:rFonts w:ascii="Garamond" w:hAnsi="Garamond"/>
+        </w:rPr>
+      </w:pPr>
+    </w:p>
+    <w:p>
+      <w:pPr>
+        <w:contextualSpacing/>
+        <w:rPr>
+          <w:rFonts w:ascii="Garamond" w:hAnsi="Garamond"/>
+          <w:i/>
+        </w:rPr>
+      </w:pPr>
+      <w:r>
+        <w:rPr>
+          <w:rFonts w:ascii="Garamond" w:hAnsi="Garamond"/>
+          <w:i/>
+        </w:rPr>
         <w:t>References</w:t>
       </w:r>
     </w:p>
@@ -7627,8 +7488,8 @@
         <w:autoSpaceDE w:val="0"/>
         <w:autoSpaceDN w:val="0"/>
         <w:adjustRightInd w:val="0"/>
-        <w:spacing w:line="360" w:lineRule="auto"/>
         <w:ind w:left="480" w:hanging="480"/>
+        <w:contextualSpacing/>
         <w:rPr>
           <w:rFonts w:ascii="Garamond" w:hAnsi="Garamond" w:cs="Times New Roman"/>
           <w:noProof/>
@@ -7686,8 +7547,8 @@
         <w:autoSpaceDE w:val="0"/>
         <w:autoSpaceDN w:val="0"/>
         <w:adjustRightInd w:val="0"/>
-        <w:spacing w:line="360" w:lineRule="auto"/>
         <w:ind w:left="480" w:hanging="480"/>
+        <w:contextualSpacing/>
         <w:rPr>
           <w:rFonts w:ascii="Garamond" w:hAnsi="Garamond" w:cs="Times New Roman"/>
           <w:noProof/>
@@ -7727,8 +7588,8 @@
         <w:autoSpaceDE w:val="0"/>
         <w:autoSpaceDN w:val="0"/>
         <w:adjustRightInd w:val="0"/>
-        <w:spacing w:line="360" w:lineRule="auto"/>
         <w:ind w:left="480" w:hanging="480"/>
+        <w:contextualSpacing/>
         <w:rPr>
           <w:rFonts w:ascii="Garamond" w:hAnsi="Garamond" w:cs="Times New Roman"/>
           <w:noProof/>
@@ -7768,8 +7629,8 @@
         <w:autoSpaceDE w:val="0"/>
         <w:autoSpaceDN w:val="0"/>
         <w:adjustRightInd w:val="0"/>
-        <w:spacing w:line="360" w:lineRule="auto"/>
         <w:ind w:left="480" w:hanging="480"/>
+        <w:contextualSpacing/>
         <w:rPr>
           <w:rFonts w:ascii="Garamond" w:hAnsi="Garamond" w:cs="Times New Roman"/>
           <w:noProof/>
@@ -7809,8 +7670,8 @@
         <w:autoSpaceDE w:val="0"/>
         <w:autoSpaceDN w:val="0"/>
         <w:adjustRightInd w:val="0"/>
-        <w:spacing w:line="360" w:lineRule="auto"/>
         <w:ind w:left="480" w:hanging="480"/>
+        <w:contextualSpacing/>
         <w:rPr>
           <w:rFonts w:ascii="Garamond" w:hAnsi="Garamond" w:cs="Times New Roman"/>
           <w:noProof/>
@@ -7850,20 +7711,21 @@
         <w:autoSpaceDE w:val="0"/>
         <w:autoSpaceDN w:val="0"/>
         <w:adjustRightInd w:val="0"/>
-        <w:spacing w:line="360" w:lineRule="auto"/>
         <w:ind w:left="480" w:hanging="480"/>
-        <w:rPr>
-          <w:rFonts w:ascii="Garamond" w:hAnsi="Garamond" w:cs="Times New Roman"/>
-          <w:noProof/>
-          <w:lang w:val="en-US"/>
-        </w:rPr>
-      </w:pPr>
-      <w:r>
-        <w:rPr>
-          <w:rFonts w:ascii="Garamond" w:hAnsi="Garamond" w:cs="Times New Roman"/>
-          <w:noProof/>
-          <w:lang w:val="en-US"/>
-        </w:rPr>
+        <w:contextualSpacing/>
+        <w:rPr>
+          <w:rFonts w:ascii="Garamond" w:hAnsi="Garamond" w:cs="Times New Roman"/>
+          <w:noProof/>
+          <w:lang w:val="en-US"/>
+        </w:rPr>
+      </w:pPr>
+      <w:r>
+        <w:rPr>
+          <w:rFonts w:ascii="Garamond" w:hAnsi="Garamond" w:cs="Times New Roman"/>
+          <w:noProof/>
+          <w:lang w:val="en-US"/>
+        </w:rPr>
+        <w:lastRenderedPageBreak/>
         <w:t xml:space="preserve">Dingemanse, N.J. &amp; Wolf, M. (2010). Recent models for adaptive personality differences: A review. </w:t>
       </w:r>
       <w:r>
@@ -7891,8 +7753,8 @@
         <w:autoSpaceDE w:val="0"/>
         <w:autoSpaceDN w:val="0"/>
         <w:adjustRightInd w:val="0"/>
-        <w:spacing w:line="360" w:lineRule="auto"/>
         <w:ind w:left="480" w:hanging="480"/>
+        <w:contextualSpacing/>
         <w:rPr>
           <w:rFonts w:ascii="Garamond" w:hAnsi="Garamond" w:cs="Times New Roman"/>
           <w:noProof/>
@@ -7932,8 +7794,8 @@
         <w:autoSpaceDE w:val="0"/>
         <w:autoSpaceDN w:val="0"/>
         <w:adjustRightInd w:val="0"/>
-        <w:spacing w:line="360" w:lineRule="auto"/>
         <w:ind w:left="480" w:hanging="480"/>
+        <w:contextualSpacing/>
         <w:rPr>
           <w:rFonts w:ascii="Garamond" w:hAnsi="Garamond" w:cs="Times New Roman"/>
           <w:noProof/>
@@ -7973,8 +7835,8 @@
         <w:autoSpaceDE w:val="0"/>
         <w:autoSpaceDN w:val="0"/>
         <w:adjustRightInd w:val="0"/>
-        <w:spacing w:line="360" w:lineRule="auto"/>
         <w:ind w:left="480" w:hanging="480"/>
+        <w:contextualSpacing/>
         <w:rPr>
           <w:rFonts w:ascii="Garamond" w:hAnsi="Garamond" w:cs="Times New Roman"/>
           <w:noProof/>
@@ -8014,8 +7876,8 @@
         <w:autoSpaceDE w:val="0"/>
         <w:autoSpaceDN w:val="0"/>
         <w:adjustRightInd w:val="0"/>
-        <w:spacing w:line="360" w:lineRule="auto"/>
         <w:ind w:left="480" w:hanging="480"/>
+        <w:contextualSpacing/>
         <w:rPr>
           <w:rFonts w:ascii="Garamond" w:hAnsi="Garamond" w:cs="Times New Roman"/>
           <w:noProof/>
@@ -8073,8 +7935,8 @@
         <w:autoSpaceDE w:val="0"/>
         <w:autoSpaceDN w:val="0"/>
         <w:adjustRightInd w:val="0"/>
-        <w:spacing w:line="360" w:lineRule="auto"/>
         <w:ind w:left="480" w:hanging="480"/>
+        <w:contextualSpacing/>
         <w:rPr>
           <w:rFonts w:ascii="Garamond" w:hAnsi="Garamond" w:cs="Times New Roman"/>
           <w:noProof/>
@@ -8114,8 +7976,8 @@
         <w:autoSpaceDE w:val="0"/>
         <w:autoSpaceDN w:val="0"/>
         <w:adjustRightInd w:val="0"/>
-        <w:spacing w:line="360" w:lineRule="auto"/>
         <w:ind w:left="480" w:hanging="480"/>
+        <w:contextualSpacing/>
         <w:rPr>
           <w:rFonts w:ascii="Garamond" w:hAnsi="Garamond" w:cs="Times New Roman"/>
           <w:noProof/>
@@ -8155,8 +8017,8 @@
         <w:autoSpaceDE w:val="0"/>
         <w:autoSpaceDN w:val="0"/>
         <w:adjustRightInd w:val="0"/>
-        <w:spacing w:line="360" w:lineRule="auto"/>
         <w:ind w:left="480" w:hanging="480"/>
+        <w:contextualSpacing/>
         <w:rPr>
           <w:rFonts w:ascii="Garamond" w:hAnsi="Garamond" w:cs="Times New Roman"/>
           <w:noProof/>
@@ -8196,8 +8058,8 @@
         <w:autoSpaceDE w:val="0"/>
         <w:autoSpaceDN w:val="0"/>
         <w:adjustRightInd w:val="0"/>
-        <w:spacing w:line="360" w:lineRule="auto"/>
         <w:ind w:left="480" w:hanging="480"/>
+        <w:contextualSpacing/>
         <w:rPr>
           <w:rFonts w:ascii="Garamond" w:hAnsi="Garamond" w:cs="Times New Roman"/>
           <w:noProof/>
@@ -8237,8 +8099,8 @@
         <w:autoSpaceDE w:val="0"/>
         <w:autoSpaceDN w:val="0"/>
         <w:adjustRightInd w:val="0"/>
-        <w:spacing w:line="360" w:lineRule="auto"/>
         <w:ind w:left="480" w:hanging="480"/>
+        <w:contextualSpacing/>
         <w:rPr>
           <w:rFonts w:ascii="Garamond" w:hAnsi="Garamond" w:cs="Times New Roman"/>
           <w:noProof/>
@@ -8279,18 +8141,7 @@
           <w:noProof/>
           <w:lang w:val="en-US"/>
         </w:rPr>
-        <w:t xml:space="preserve">Methods </w:t>
-      </w:r>
-      <w:r>
-        <w:rPr>
-          <w:rFonts w:ascii="Garamond" w:hAnsi="Garamond" w:cs="Times New Roman"/>
-          <w:i/>
-          <w:iCs/>
-          <w:noProof/>
-          <w:lang w:val="en-US"/>
-        </w:rPr>
-        <w:lastRenderedPageBreak/>
-        <w:t>Ecol. Evol.</w:t>
+        <w:t>Methods Ecol. Evol.</w:t>
       </w:r>
       <w:r>
         <w:rPr>
@@ -8307,8 +8158,8 @@
         <w:autoSpaceDE w:val="0"/>
         <w:autoSpaceDN w:val="0"/>
         <w:adjustRightInd w:val="0"/>
-        <w:spacing w:line="360" w:lineRule="auto"/>
         <w:ind w:left="480" w:hanging="480"/>
+        <w:contextualSpacing/>
         <w:rPr>
           <w:rFonts w:ascii="Garamond" w:hAnsi="Garamond" w:cs="Times New Roman"/>
           <w:noProof/>
@@ -8348,8 +8199,8 @@
         <w:autoSpaceDE w:val="0"/>
         <w:autoSpaceDN w:val="0"/>
         <w:adjustRightInd w:val="0"/>
-        <w:spacing w:line="360" w:lineRule="auto"/>
         <w:ind w:left="480" w:hanging="480"/>
+        <w:contextualSpacing/>
         <w:rPr>
           <w:rFonts w:ascii="Garamond" w:hAnsi="Garamond" w:cs="Times New Roman"/>
           <w:noProof/>
@@ -8389,8 +8240,8 @@
         <w:autoSpaceDE w:val="0"/>
         <w:autoSpaceDN w:val="0"/>
         <w:adjustRightInd w:val="0"/>
-        <w:spacing w:line="360" w:lineRule="auto"/>
         <w:ind w:left="480" w:hanging="480"/>
+        <w:contextualSpacing/>
         <w:rPr>
           <w:rFonts w:ascii="Garamond" w:hAnsi="Garamond" w:cs="Times New Roman"/>
           <w:noProof/>
@@ -8430,8 +8281,8 @@
         <w:autoSpaceDE w:val="0"/>
         <w:autoSpaceDN w:val="0"/>
         <w:adjustRightInd w:val="0"/>
-        <w:spacing w:line="360" w:lineRule="auto"/>
         <w:ind w:left="480" w:hanging="480"/>
+        <w:contextualSpacing/>
         <w:rPr>
           <w:rFonts w:ascii="Garamond" w:hAnsi="Garamond" w:cs="Times New Roman"/>
           <w:noProof/>
@@ -8471,8 +8322,8 @@
         <w:autoSpaceDE w:val="0"/>
         <w:autoSpaceDN w:val="0"/>
         <w:adjustRightInd w:val="0"/>
-        <w:spacing w:line="360" w:lineRule="auto"/>
         <w:ind w:left="480" w:hanging="480"/>
+        <w:contextualSpacing/>
         <w:rPr>
           <w:rFonts w:ascii="Garamond" w:hAnsi="Garamond" w:cs="Times New Roman"/>
           <w:noProof/>
@@ -8512,8 +8363,8 @@
         <w:autoSpaceDE w:val="0"/>
         <w:autoSpaceDN w:val="0"/>
         <w:adjustRightInd w:val="0"/>
-        <w:spacing w:line="360" w:lineRule="auto"/>
         <w:ind w:left="480" w:hanging="480"/>
+        <w:contextualSpacing/>
         <w:rPr>
           <w:rFonts w:ascii="Garamond" w:hAnsi="Garamond" w:cs="Times New Roman"/>
           <w:noProof/>
@@ -8553,8 +8404,8 @@
         <w:autoSpaceDE w:val="0"/>
         <w:autoSpaceDN w:val="0"/>
         <w:adjustRightInd w:val="0"/>
-        <w:spacing w:line="360" w:lineRule="auto"/>
         <w:ind w:left="480" w:hanging="480"/>
+        <w:contextualSpacing/>
         <w:rPr>
           <w:rFonts w:ascii="Garamond" w:hAnsi="Garamond" w:cs="Times New Roman"/>
           <w:noProof/>
@@ -8594,8 +8445,8 @@
         <w:autoSpaceDE w:val="0"/>
         <w:autoSpaceDN w:val="0"/>
         <w:adjustRightInd w:val="0"/>
-        <w:spacing w:line="360" w:lineRule="auto"/>
         <w:ind w:left="480" w:hanging="480"/>
+        <w:contextualSpacing/>
         <w:rPr>
           <w:rFonts w:ascii="Garamond" w:hAnsi="Garamond" w:cs="Times New Roman"/>
           <w:noProof/>
@@ -8635,8 +8486,8 @@
         <w:autoSpaceDE w:val="0"/>
         <w:autoSpaceDN w:val="0"/>
         <w:adjustRightInd w:val="0"/>
-        <w:spacing w:line="360" w:lineRule="auto"/>
         <w:ind w:left="480" w:hanging="480"/>
+        <w:contextualSpacing/>
         <w:rPr>
           <w:rFonts w:ascii="Garamond" w:hAnsi="Garamond" w:cs="Times New Roman"/>
           <w:noProof/>
@@ -8676,8 +8527,8 @@
         <w:autoSpaceDE w:val="0"/>
         <w:autoSpaceDN w:val="0"/>
         <w:adjustRightInd w:val="0"/>
-        <w:spacing w:line="360" w:lineRule="auto"/>
         <w:ind w:left="480" w:hanging="480"/>
+        <w:contextualSpacing/>
         <w:rPr>
           <w:rFonts w:ascii="Garamond" w:hAnsi="Garamond" w:cs="Times New Roman"/>
           <w:noProof/>
@@ -8717,8 +8568,8 @@
         <w:autoSpaceDE w:val="0"/>
         <w:autoSpaceDN w:val="0"/>
         <w:adjustRightInd w:val="0"/>
-        <w:spacing w:line="360" w:lineRule="auto"/>
         <w:ind w:left="480" w:hanging="480"/>
+        <w:contextualSpacing/>
         <w:rPr>
           <w:rFonts w:ascii="Garamond" w:hAnsi="Garamond" w:cs="Times New Roman"/>
           <w:noProof/>
@@ -8758,8 +8609,8 @@
         <w:autoSpaceDE w:val="0"/>
         <w:autoSpaceDN w:val="0"/>
         <w:adjustRightInd w:val="0"/>
-        <w:spacing w:line="360" w:lineRule="auto"/>
         <w:ind w:left="480" w:hanging="480"/>
+        <w:contextualSpacing/>
         <w:rPr>
           <w:rFonts w:ascii="Garamond" w:hAnsi="Garamond" w:cs="Times New Roman"/>
           <w:noProof/>
@@ -8799,8 +8650,8 @@
         <w:autoSpaceDE w:val="0"/>
         <w:autoSpaceDN w:val="0"/>
         <w:adjustRightInd w:val="0"/>
-        <w:spacing w:line="360" w:lineRule="auto"/>
         <w:ind w:left="480" w:hanging="480"/>
+        <w:contextualSpacing/>
         <w:rPr>
           <w:rFonts w:ascii="Garamond" w:hAnsi="Garamond" w:cs="Times New Roman"/>
           <w:noProof/>
@@ -8840,20 +8691,21 @@
         <w:autoSpaceDE w:val="0"/>
         <w:autoSpaceDN w:val="0"/>
         <w:adjustRightInd w:val="0"/>
-        <w:spacing w:line="360" w:lineRule="auto"/>
         <w:ind w:left="480" w:hanging="480"/>
-        <w:rPr>
-          <w:rFonts w:ascii="Garamond" w:hAnsi="Garamond" w:cs="Times New Roman"/>
-          <w:noProof/>
-          <w:lang w:val="en-US"/>
-        </w:rPr>
-      </w:pPr>
-      <w:r>
-        <w:rPr>
-          <w:rFonts w:ascii="Garamond" w:hAnsi="Garamond" w:cs="Times New Roman"/>
-          <w:noProof/>
-          <w:lang w:val="en-US"/>
-        </w:rPr>
+        <w:contextualSpacing/>
+        <w:rPr>
+          <w:rFonts w:ascii="Garamond" w:hAnsi="Garamond" w:cs="Times New Roman"/>
+          <w:noProof/>
+          <w:lang w:val="en-US"/>
+        </w:rPr>
+      </w:pPr>
+      <w:r>
+        <w:rPr>
+          <w:rFonts w:ascii="Garamond" w:hAnsi="Garamond" w:cs="Times New Roman"/>
+          <w:noProof/>
+          <w:lang w:val="en-US"/>
+        </w:rPr>
+        <w:lastRenderedPageBreak/>
         <w:t xml:space="preserve">Tarka, M., Guenther, A., Niemelä, P.T., Nakagawa, S. &amp; Noble, D.W.A. (2018). Sex differences in life history, behavior, and physiology along a slow-fast continuum: a meta-analysis. </w:t>
       </w:r>
       <w:r>
@@ -8881,8 +8733,8 @@
         <w:autoSpaceDE w:val="0"/>
         <w:autoSpaceDN w:val="0"/>
         <w:adjustRightInd w:val="0"/>
-        <w:spacing w:line="360" w:lineRule="auto"/>
         <w:ind w:left="480" w:hanging="480"/>
+        <w:contextualSpacing/>
         <w:rPr>
           <w:rFonts w:ascii="Garamond" w:hAnsi="Garamond"/>
           <w:noProof/>
@@ -8921,7 +8773,7 @@
         <w:autoSpaceDE w:val="0"/>
         <w:autoSpaceDN w:val="0"/>
         <w:adjustRightInd w:val="0"/>
-        <w:spacing w:line="360" w:lineRule="auto"/>
+        <w:contextualSpacing/>
       </w:pPr>
       <w:r>
         <w:rPr>
@@ -9074,7 +8926,7 @@
     </w:rPrDefault>
     <w:pPrDefault/>
   </w:docDefaults>
-  <w:latentStyles w:defLockedState="0" w:defUIPriority="99" w:defSemiHidden="0" w:defUnhideWhenUsed="0" w:defQFormat="0" w:count="375">
+  <w:latentStyles w:defLockedState="0" w:defUIPriority="99" w:defSemiHidden="0" w:defUnhideWhenUsed="0" w:defQFormat="0" w:count="376">
     <w:lsdException w:name="Normal" w:uiPriority="0" w:qFormat="1"/>
     <w:lsdException w:name="heading 1" w:uiPriority="9" w:qFormat="1"/>
     <w:lsdException w:name="heading 2" w:semiHidden="1" w:uiPriority="9" w:unhideWhenUsed="1" w:qFormat="1"/>
@@ -9180,7 +9032,6 @@
     <w:lsdException w:name="HTML Sample" w:semiHidden="1" w:unhideWhenUsed="1"/>
     <w:lsdException w:name="HTML Typewriter" w:semiHidden="1" w:unhideWhenUsed="1"/>
     <w:lsdException w:name="HTML Variable" w:semiHidden="1" w:unhideWhenUsed="1"/>
-    <w:lsdException w:name="Normal Table" w:semiHidden="1" w:unhideWhenUsed="1"/>
     <w:lsdException w:name="annotation subject" w:semiHidden="1" w:unhideWhenUsed="1"/>
     <w:lsdException w:name="No List" w:semiHidden="1" w:unhideWhenUsed="1"/>
     <w:lsdException w:name="Outline List 1" w:semiHidden="1" w:unhideWhenUsed="1"/>
@@ -9227,10 +9078,8 @@
     <w:lsdException w:name="Table Subtle 2" w:semiHidden="1" w:unhideWhenUsed="1"/>
     <w:lsdException w:name="Table Web 1" w:semiHidden="1" w:unhideWhenUsed="1"/>
     <w:lsdException w:name="Table Web 2" w:semiHidden="1" w:unhideWhenUsed="1"/>
-    <w:lsdException w:name="Table Web 3" w:semiHidden="1" w:unhideWhenUsed="1"/>
     <w:lsdException w:name="Balloon Text" w:semiHidden="1" w:unhideWhenUsed="1"/>
     <w:lsdException w:name="Table Grid" w:uiPriority="39"/>
-    <w:lsdException w:name="Table Theme" w:semiHidden="1" w:unhideWhenUsed="1"/>
     <w:lsdException w:name="Placeholder Text" w:semiHidden="1"/>
     <w:lsdException w:name="No Spacing" w:uiPriority="1" w:qFormat="1"/>
     <w:lsdException w:name="Light Shading" w:uiPriority="60"/>
@@ -9450,6 +9299,7 @@
     <w:lsdException w:name="Smart Hyperlink" w:semiHidden="1" w:unhideWhenUsed="1"/>
     <w:lsdException w:name="Hashtag" w:semiHidden="1" w:unhideWhenUsed="1"/>
     <w:lsdException w:name="Unresolved Mention" w:semiHidden="1" w:unhideWhenUsed="1"/>
+    <w:lsdException w:name="Smart Link" w:semiHidden="1" w:unhideWhenUsed="1"/>
   </w:latentStyles>
   <w:style w:type="paragraph" w:default="1" w:styleId="Normal">
     <w:name w:val="Normal"/>
@@ -9586,6 +9436,33 @@
     <w:rPr>
       <w:color w:val="0563C1" w:themeColor="hyperlink"/>
       <w:u w:val="single"/>
+    </w:rPr>
+  </w:style>
+  <w:style w:type="paragraph" w:styleId="BalloonText">
+    <w:name w:val="Balloon Text"/>
+    <w:basedOn w:val="Normal"/>
+    <w:link w:val="BalloonTextChar"/>
+    <w:uiPriority w:val="99"/>
+    <w:semiHidden/>
+    <w:unhideWhenUsed/>
+    <w:rsid w:val="000652D1"/>
+    <w:rPr>
+      <w:rFonts w:ascii="Times New Roman" w:hAnsi="Times New Roman" w:cs="Times New Roman"/>
+      <w:sz w:val="18"/>
+      <w:szCs w:val="18"/>
+    </w:rPr>
+  </w:style>
+  <w:style w:type="character" w:customStyle="1" w:styleId="BalloonTextChar">
+    <w:name w:val="Balloon Text Char"/>
+    <w:basedOn w:val="DefaultParagraphFont"/>
+    <w:link w:val="BalloonText"/>
+    <w:uiPriority w:val="99"/>
+    <w:semiHidden/>
+    <w:rsid w:val="000652D1"/>
+    <w:rPr>
+      <w:rFonts w:ascii="Times New Roman" w:hAnsi="Times New Roman" w:cs="Times New Roman"/>
+      <w:sz w:val="18"/>
+      <w:szCs w:val="18"/>
     </w:rPr>
   </w:style>
 </w:styles>
@@ -9891,7 +9768,7 @@
 </file>
 
 <file path=customXml/itemProps1.xml><?xml version="1.0" encoding="utf-8"?>
-<ds:datastoreItem xmlns:ds="http://schemas.openxmlformats.org/officeDocument/2006/customXml" ds:itemID="{CF16C7A9-601E-E249-A866-C629CA0E4410}">
+<ds:datastoreItem xmlns:ds="http://schemas.openxmlformats.org/officeDocument/2006/customXml" ds:itemID="{9BB56D26-05D2-BA4A-B78F-9252DC2B7C36}">
   <ds:schemaRefs>
     <ds:schemaRef ds:uri="http://schemas.openxmlformats.org/officeDocument/2006/bibliography"/>
   </ds:schemaRefs>

</xml_diff>